<commit_message>
some modify in the plane
</commit_message>
<xml_diff>
--- a/online quiz project plane.docx
+++ b/online quiz project plane.docx
@@ -65,7 +65,6 @@
     <w:p>
       <w:pPr>
         <w:rPr>
-          <w:rFonts w:hint="cs"/>
           <w:sz w:val="56"/>
           <w:szCs w:val="56"/>
           <w:rtl/>
@@ -217,6 +216,26 @@
           <w:szCs w:val="56"/>
         </w:rPr>
         <w:t>Doctor login page</w:t>
+      </w:r>
+    </w:p>
+    <w:p>
+      <w:pPr>
+        <w:pStyle w:val="ListParagraph"/>
+        <w:numPr>
+          <w:ilvl w:val="0"/>
+          <w:numId w:val="1"/>
+        </w:numPr>
+        <w:rPr>
+          <w:sz w:val="56"/>
+          <w:szCs w:val="56"/>
+        </w:rPr>
+      </w:pPr>
+      <w:r>
+        <w:rPr>
+          <w:sz w:val="56"/>
+          <w:szCs w:val="56"/>
+        </w:rPr>
+        <w:t>Doctor Home Page</w:t>
       </w:r>
     </w:p>
     <w:p>

</xml_diff>

<commit_message>
create the add quiz page and make the header and nav par styel in same css file
</commit_message>
<xml_diff>
--- a/online quiz project plane.docx
+++ b/online quiz project plane.docx
@@ -217,6 +217,13 @@
         </w:rPr>
         <w:t>Doctor login page</w:t>
       </w:r>
+      <w:r>
+        <w:rPr>
+          <w:sz w:val="56"/>
+          <w:szCs w:val="56"/>
+        </w:rPr>
+        <w:t xml:space="preserve">   done </w:t>
+      </w:r>
     </w:p>
     <w:p>
       <w:pPr>
@@ -237,6 +244,22 @@
         </w:rPr>
         <w:t>Doctor Home Page</w:t>
       </w:r>
+      <w:r>
+        <w:rPr>
+          <w:sz w:val="56"/>
+          <w:szCs w:val="56"/>
+        </w:rPr>
+        <w:t xml:space="preserve"> </w:t>
+      </w:r>
+      <w:proofErr w:type="gramStart"/>
+      <w:r>
+        <w:rPr>
+          <w:sz w:val="56"/>
+          <w:szCs w:val="56"/>
+        </w:rPr>
+        <w:t>….done</w:t>
+      </w:r>
+      <w:proofErr w:type="gramEnd"/>
     </w:p>
     <w:p>
       <w:pPr>
@@ -319,8 +342,24 @@
           <w:sz w:val="56"/>
           <w:szCs w:val="56"/>
         </w:rPr>
-        <w:t>Student login page</w:t>
-      </w:r>
+        <w:t xml:space="preserve">Student login </w:t>
+      </w:r>
+      <w:proofErr w:type="gramStart"/>
+      <w:r>
+        <w:rPr>
+          <w:sz w:val="56"/>
+          <w:szCs w:val="56"/>
+        </w:rPr>
+        <w:t>page</w:t>
+      </w:r>
+      <w:r>
+        <w:rPr>
+          <w:sz w:val="56"/>
+          <w:szCs w:val="56"/>
+        </w:rPr>
+        <w:t xml:space="preserve">  done</w:t>
+      </w:r>
+      <w:proofErr w:type="gramEnd"/>
     </w:p>
     <w:p>
       <w:pPr>

</xml_diff>